<commit_message>
write LinearLayout and RelativeLayout
</commit_message>
<xml_diff>
--- a/Docs/XamarinAndroid.docx
+++ b/Docs/XamarinAndroid.docx
@@ -3626,9 +3626,6 @@
     <w:p>
       <w:pPr>
         <w:pStyle w:val="Code"/>
-        <w:rPr>
-          <w:rFonts w:hint="eastAsia"/>
-        </w:rPr>
       </w:pPr>
       <w:r>
         <w:t>08-20 15:36:59.117 D/MainActivity( 2702): OnResume: 6986edf6-5759-46a9-98be-4f9185ad23de</w:t>
@@ -3661,9 +3658,6 @@
     <w:p>
       <w:pPr>
         <w:pStyle w:val="Code"/>
-        <w:rPr>
-          <w:rFonts w:hint="eastAsia"/>
-        </w:rPr>
       </w:pPr>
       <w:r>
         <w:t>08-20 15:37:52.001 D/MainActivity( 2702): OnStop: 6986edf6-5759-46a9-98be-4f9185ad23de</w:t>
@@ -3834,11 +3828,2107 @@
     </w:p>
     <w:p>
       <w:pPr>
+        <w:pStyle w:val="1"/>
+      </w:pPr>
+      <w:r>
+        <w:rPr>
+          <w:rFonts w:hint="eastAsia"/>
+        </w:rPr>
+        <w:t>Layout</w:t>
+      </w:r>
+    </w:p>
+    <w:p>
+      <w:r>
+        <w:rPr>
+          <w:rFonts w:hint="eastAsia"/>
+        </w:rPr>
+        <w:t>ここでは、レイアウトについて説明します。Activityの中身を自由自在の見た目にするにはレイアウトについて学ぶことが必須です。代表的なLinearLayout、RelativeLayout、GridLayoutについてみていきたいと思います。</w:t>
+      </w:r>
+    </w:p>
+    <w:p>
+      <w:pPr>
+        <w:pStyle w:val="2"/>
+      </w:pPr>
+      <w:r>
+        <w:rPr>
+          <w:rFonts w:hint="eastAsia"/>
+        </w:rPr>
+        <w:t>LinearLayout</w:t>
+      </w:r>
+    </w:p>
+    <w:p>
+      <w:r>
+        <w:rPr>
+          <w:rFonts w:hint="eastAsia"/>
+        </w:rPr>
+        <w:t>要素を縦と横に並べることができるレイアウトです。a</w:t>
+      </w:r>
+      <w:r>
+        <w:t>ndroid:layout_width</w:t>
+      </w:r>
+      <w:r>
+        <w:rPr>
+          <w:rFonts w:hint="eastAsia"/>
+        </w:rPr>
+        <w:t>、android:layout_height、andorid:layout_gravity、android:layout_weightを使ってレイアウト内のコントロールの表示を制御できます。</w:t>
+      </w:r>
+    </w:p>
+    <w:p>
+      <w:r>
+        <w:rPr>
+          <w:rFonts w:hint="eastAsia"/>
+        </w:rPr>
+        <w:t>android:</w:t>
+      </w:r>
+      <w:r>
+        <w:t>layout</w:t>
+      </w:r>
+      <w:r>
+        <w:rPr>
+          <w:rFonts w:hint="eastAsia"/>
+        </w:rPr>
+        <w:t>_</w:t>
+      </w:r>
+      <w:r>
+        <w:t>width</w:t>
+      </w:r>
+      <w:r>
+        <w:rPr>
+          <w:rFonts w:hint="eastAsia"/>
+        </w:rPr>
+        <w:t>とandroid:layout_heightは10dpのように数値で指定することもできますし、wrap_contentかmatch_parentと指定することが出来ます。wrap_contentでは、表示サイズは、コントロール内のコンテンツの大きさによって決まります。match_parentは、親要素いっぱいにひろがります。</w:t>
+      </w:r>
+    </w:p>
+    <w:p>
+      <w:pPr>
+        <w:pStyle w:val="Code"/>
+      </w:pPr>
+      <w:r>
+        <w:t>&lt;?xml version="1.0" encoding="utf-8"?&gt;</w:t>
+      </w:r>
+    </w:p>
+    <w:p>
+      <w:pPr>
+        <w:pStyle w:val="Code"/>
+      </w:pPr>
+      <w:r>
+        <w:t>&lt;LinearLayout xmlns:android="http://schemas.android.com/apk/res/android"</w:t>
+      </w:r>
+    </w:p>
+    <w:p>
+      <w:pPr>
+        <w:pStyle w:val="Code"/>
+      </w:pPr>
+      <w:r>
+        <w:t xml:space="preserve">    android:orientation="vertical"</w:t>
+      </w:r>
+    </w:p>
+    <w:p>
+      <w:pPr>
+        <w:pStyle w:val="Code"/>
+      </w:pPr>
+      <w:r>
+        <w:t xml:space="preserve">    android:layout_width="match_parent"</w:t>
+      </w:r>
+    </w:p>
+    <w:p>
+      <w:pPr>
+        <w:pStyle w:val="Code"/>
+      </w:pPr>
+      <w:r>
+        <w:t xml:space="preserve">    android:layout_height="match_parent"&gt;</w:t>
+      </w:r>
+    </w:p>
+    <w:p>
+      <w:pPr>
+        <w:pStyle w:val="Code"/>
+      </w:pPr>
+      <w:r>
+        <w:t xml:space="preserve">    &lt;Button</w:t>
+      </w:r>
+    </w:p>
+    <w:p>
+      <w:pPr>
+        <w:pStyle w:val="Code"/>
+      </w:pPr>
+      <w:r>
+        <w:t xml:space="preserve">        android:id="@+id/MyButton"</w:t>
+      </w:r>
+    </w:p>
+    <w:p>
+      <w:pPr>
+        <w:pStyle w:val="Code"/>
+      </w:pPr>
+      <w:r>
+        <w:t xml:space="preserve">        android:layout_width="match_parent"</w:t>
+      </w:r>
+    </w:p>
+    <w:p>
+      <w:pPr>
+        <w:pStyle w:val="Code"/>
+      </w:pPr>
+      <w:r>
+        <w:t xml:space="preserve">        android:layout_height="wrap_content"</w:t>
+      </w:r>
+    </w:p>
+    <w:p>
+      <w:pPr>
+        <w:pStyle w:val="Code"/>
+      </w:pPr>
+      <w:r>
+        <w:t xml:space="preserve">        android:text="@string/Hello" /&gt;</w:t>
+      </w:r>
+    </w:p>
+    <w:p>
+      <w:pPr>
+        <w:pStyle w:val="Code"/>
+      </w:pPr>
+      <w:r>
+        <w:t>&lt;/LinearLayout&gt;</w:t>
+      </w:r>
+    </w:p>
+    <w:p>
+      <w:r>
+        <w:rPr>
+          <w:rFonts w:hint="eastAsia"/>
+        </w:rPr>
+        <w:t>上記のようなaxmlではボタンの横幅が親要素いっぱいに表示され、縦幅がコンテンツの内容の高さになります。LinearLayoutのandroid:orientationでvertical、horizontal</w:t>
+      </w:r>
+      <w:r>
+        <w:rPr>
+          <w:rFonts w:hint="eastAsia"/>
+        </w:rPr>
+        <w:t>で縦並びか横並びを指定できます。つまり、以下のようにもう1つボタンを置いたとすると縦に2個並びます。</w:t>
+      </w:r>
+    </w:p>
+    <w:p>
+      <w:pPr>
+        <w:pStyle w:val="Code"/>
+      </w:pPr>
+      <w:r>
+        <w:t>&lt;?xml version="1.0" encoding="utf-8"?&gt;</w:t>
+      </w:r>
+    </w:p>
+    <w:p>
+      <w:pPr>
+        <w:pStyle w:val="Code"/>
+      </w:pPr>
+      <w:r>
+        <w:lastRenderedPageBreak/>
+        <w:t>&lt;LinearLayout xmlns:android="http://schemas.android.com/apk/res/android"</w:t>
+      </w:r>
+    </w:p>
+    <w:p>
+      <w:pPr>
+        <w:pStyle w:val="Code"/>
+      </w:pPr>
+      <w:r>
+        <w:t xml:space="preserve">    android:orientation="vertical"</w:t>
+      </w:r>
+    </w:p>
+    <w:p>
+      <w:pPr>
+        <w:pStyle w:val="Code"/>
+      </w:pPr>
+      <w:r>
+        <w:t xml:space="preserve">    android:layout_width="match_parent"</w:t>
+      </w:r>
+    </w:p>
+    <w:p>
+      <w:pPr>
+        <w:pStyle w:val="Code"/>
+      </w:pPr>
+      <w:r>
+        <w:t xml:space="preserve">    android:layout_height="match_parent"&gt;</w:t>
+      </w:r>
+    </w:p>
+    <w:p>
+      <w:pPr>
+        <w:pStyle w:val="Code"/>
+      </w:pPr>
+      <w:r>
+        <w:t xml:space="preserve">  &lt;Button</w:t>
+      </w:r>
+    </w:p>
+    <w:p>
+      <w:pPr>
+        <w:pStyle w:val="Code"/>
+      </w:pPr>
+      <w:r>
+        <w:t xml:space="preserve">      android:id="@+id/MyButton"</w:t>
+      </w:r>
+    </w:p>
+    <w:p>
+      <w:pPr>
+        <w:pStyle w:val="Code"/>
+      </w:pPr>
+      <w:r>
+        <w:t xml:space="preserve">      android:layout_width="match_parent"</w:t>
+      </w:r>
+    </w:p>
+    <w:p>
+      <w:pPr>
+        <w:pStyle w:val="Code"/>
+      </w:pPr>
+      <w:r>
+        <w:t xml:space="preserve">      android:layout_height="wrap_content"</w:t>
+      </w:r>
+    </w:p>
+    <w:p>
+      <w:pPr>
+        <w:pStyle w:val="Code"/>
+      </w:pPr>
+      <w:r>
+        <w:t xml:space="preserve">      android:text="@string/Hello" /&gt;</w:t>
+      </w:r>
+    </w:p>
+    <w:p>
+      <w:pPr>
+        <w:pStyle w:val="Code"/>
+      </w:pPr>
+      <w:r>
+        <w:t xml:space="preserve">  &lt;Button</w:t>
+      </w:r>
+    </w:p>
+    <w:p>
+      <w:pPr>
+        <w:pStyle w:val="Code"/>
+      </w:pPr>
+      <w:r>
+        <w:t xml:space="preserve">      android:id="@+id/MyButton2"</w:t>
+      </w:r>
+    </w:p>
+    <w:p>
+      <w:pPr>
+        <w:pStyle w:val="Code"/>
+      </w:pPr>
+      <w:r>
+        <w:t xml:space="preserve">      android:layout_width="match_parent"</w:t>
+      </w:r>
+    </w:p>
+    <w:p>
+      <w:pPr>
+        <w:pStyle w:val="Code"/>
+      </w:pPr>
+      <w:r>
+        <w:t xml:space="preserve">      android:layout_height="wrap_content"</w:t>
+      </w:r>
+    </w:p>
+    <w:p>
+      <w:pPr>
+        <w:pStyle w:val="Code"/>
+      </w:pPr>
+      <w:r>
+        <w:t xml:space="preserve">      android:text="@string/Hello" /&gt;</w:t>
+      </w:r>
+    </w:p>
+    <w:p>
+      <w:pPr>
+        <w:pStyle w:val="Code"/>
+      </w:pPr>
+      <w:r>
+        <w:t>&lt;/LinearLayout&gt;</w:t>
+      </w:r>
+    </w:p>
+    <w:p>
+      <w:r>
+        <w:rPr>
+          <w:rFonts w:hint="eastAsia"/>
+        </w:rPr>
+        <w:t>以下のように表示されます。</w:t>
+      </w:r>
+    </w:p>
+    <w:p>
+      <w:pPr>
+        <w:tabs>
+          <w:tab w:val="left" w:pos="853"/>
+        </w:tabs>
+      </w:pPr>
+      <w:r>
+        <w:rPr>
+          <w:noProof/>
+        </w:rPr>
+        <w:drawing>
+          <wp:inline distT="0" distB="0" distL="0" distR="0" wp14:anchorId="2BADFBAB" wp14:editId="3E1D5FA6">
+            <wp:extent cx="5400040" cy="3491230"/>
+            <wp:effectExtent l="0" t="0" r="0" b="0"/>
+            <wp:docPr id="10" name="図 10"/>
+            <wp:cNvGraphicFramePr>
+              <a:graphicFrameLocks xmlns:a="http://schemas.openxmlformats.org/drawingml/2006/main" noChangeAspect="1"/>
+            </wp:cNvGraphicFramePr>
+            <a:graphic xmlns:a="http://schemas.openxmlformats.org/drawingml/2006/main">
+              <a:graphicData uri="http://schemas.openxmlformats.org/drawingml/2006/picture">
+                <pic:pic xmlns:pic="http://schemas.openxmlformats.org/drawingml/2006/picture">
+                  <pic:nvPicPr>
+                    <pic:cNvPr id="1" name=""/>
+                    <pic:cNvPicPr/>
+                  </pic:nvPicPr>
+                  <pic:blipFill>
+                    <a:blip r:embed="rId17"/>
+                    <a:stretch>
+                      <a:fillRect/>
+                    </a:stretch>
+                  </pic:blipFill>
+                  <pic:spPr>
+                    <a:xfrm>
+                      <a:off x="0" y="0"/>
+                      <a:ext cx="5400040" cy="3491230"/>
+                    </a:xfrm>
+                    <a:prstGeom prst="rect">
+                      <a:avLst/>
+                    </a:prstGeom>
+                  </pic:spPr>
+                </pic:pic>
+              </a:graphicData>
+            </a:graphic>
+          </wp:inline>
+        </w:drawing>
+      </w:r>
+    </w:p>
+    <w:p>
+      <w:pPr>
+        <w:tabs>
+          <w:tab w:val="left" w:pos="853"/>
+        </w:tabs>
+      </w:pPr>
+      <w:r>
+        <w:rPr>
+          <w:rFonts w:hint="eastAsia"/>
+        </w:rPr>
+        <w:t>android:layout_gravity属性を指定すると、上下左右どちらに寄せるのか中央寄せにするのかなどが指定できます。例えば、以下のようにボタンの幅をwrap_contentにしてandroid:layout_gravityを</w:t>
+      </w:r>
+      <w:r>
+        <w:t>left</w:t>
+      </w:r>
+      <w:r>
+        <w:rPr>
+          <w:rFonts w:hint="eastAsia"/>
+        </w:rPr>
+        <w:t>とrightに指定すると左寄せ（デフォルト）と右寄せになります。axmlを以下に示します。</w:t>
+      </w:r>
+    </w:p>
+    <w:p>
+      <w:pPr>
+        <w:pStyle w:val="Code"/>
+      </w:pPr>
+      <w:r>
+        <w:lastRenderedPageBreak/>
+        <w:t>&lt;?xml version="1.0" encoding="utf-8"?&gt;</w:t>
+      </w:r>
+    </w:p>
+    <w:p>
+      <w:pPr>
+        <w:pStyle w:val="Code"/>
+      </w:pPr>
+      <w:r>
+        <w:t>&lt;LinearLayout xmlns:android="http://schemas.android.com/apk/res/android"</w:t>
+      </w:r>
+    </w:p>
+    <w:p>
+      <w:pPr>
+        <w:pStyle w:val="Code"/>
+      </w:pPr>
+      <w:r>
+        <w:t xml:space="preserve">    android:orientation="vertical"</w:t>
+      </w:r>
+    </w:p>
+    <w:p>
+      <w:pPr>
+        <w:pStyle w:val="Code"/>
+      </w:pPr>
+      <w:r>
+        <w:t xml:space="preserve">    android:layout_width="match_parent"</w:t>
+      </w:r>
+    </w:p>
+    <w:p>
+      <w:pPr>
+        <w:pStyle w:val="Code"/>
+      </w:pPr>
+      <w:r>
+        <w:t xml:space="preserve">    android:layout_height="match_parent"&gt;</w:t>
+      </w:r>
+    </w:p>
+    <w:p>
+      <w:pPr>
+        <w:pStyle w:val="Code"/>
+      </w:pPr>
+      <w:r>
+        <w:t xml:space="preserve">    &lt;Button</w:t>
+      </w:r>
+    </w:p>
+    <w:p>
+      <w:pPr>
+        <w:pStyle w:val="Code"/>
+      </w:pPr>
+      <w:r>
+        <w:t xml:space="preserve">        android:id="@+id/MyButton"</w:t>
+      </w:r>
+    </w:p>
+    <w:p>
+      <w:pPr>
+        <w:pStyle w:val="Code"/>
+      </w:pPr>
+      <w:r>
+        <w:t xml:space="preserve">        android:layout_width="wrap_content"</w:t>
+      </w:r>
+    </w:p>
+    <w:p>
+      <w:pPr>
+        <w:pStyle w:val="Code"/>
+      </w:pPr>
+      <w:r>
+        <w:t xml:space="preserve">        android:layout_height="wrap_content"</w:t>
+      </w:r>
+    </w:p>
+    <w:p>
+      <w:pPr>
+        <w:pStyle w:val="Code"/>
+      </w:pPr>
+      <w:r>
+        <w:t xml:space="preserve">        android:text="@string/Hello"</w:t>
+      </w:r>
+    </w:p>
+    <w:p>
+      <w:pPr>
+        <w:pStyle w:val="Code"/>
+      </w:pPr>
+      <w:r>
+        <w:t xml:space="preserve">        android:gravity="left" /&gt;</w:t>
+      </w:r>
+    </w:p>
+    <w:p>
+      <w:pPr>
+        <w:pStyle w:val="Code"/>
+      </w:pPr>
+      <w:r>
+        <w:t xml:space="preserve">    &lt;Button</w:t>
+      </w:r>
+    </w:p>
+    <w:p>
+      <w:pPr>
+        <w:pStyle w:val="Code"/>
+      </w:pPr>
+      <w:r>
+        <w:t xml:space="preserve">        android:id="@+id/MyButton2"</w:t>
+      </w:r>
+    </w:p>
+    <w:p>
+      <w:pPr>
+        <w:pStyle w:val="Code"/>
+      </w:pPr>
+      <w:r>
+        <w:t xml:space="preserve">        android:layout_width="wrap_content"</w:t>
+      </w:r>
+    </w:p>
+    <w:p>
+      <w:pPr>
+        <w:pStyle w:val="Code"/>
+      </w:pPr>
+      <w:r>
+        <w:t xml:space="preserve">        android:layout_height="wrap_content"</w:t>
+      </w:r>
+    </w:p>
+    <w:p>
+      <w:pPr>
+        <w:pStyle w:val="Code"/>
+      </w:pPr>
+      <w:r>
+        <w:t xml:space="preserve">        android:text="@string/Hello"</w:t>
+      </w:r>
+    </w:p>
+    <w:p>
+      <w:pPr>
+        <w:pStyle w:val="Code"/>
+      </w:pPr>
+      <w:r>
+        <w:t xml:space="preserve">        android:layout_gravity="right" /&gt;</w:t>
+      </w:r>
+    </w:p>
+    <w:p>
+      <w:pPr>
+        <w:pStyle w:val="Code"/>
+      </w:pPr>
+      <w:r>
+        <w:t>&lt;/LinearLayout&gt;</w:t>
+      </w:r>
+    </w:p>
+    <w:p>
+      <w:pPr>
+        <w:tabs>
+          <w:tab w:val="left" w:pos="853"/>
+        </w:tabs>
+      </w:pPr>
+      <w:r>
+        <w:rPr>
+          <w:rFonts w:hint="eastAsia"/>
+        </w:rPr>
+        <w:t>表示は以下のようになります。</w:t>
+      </w:r>
+    </w:p>
+    <w:p>
+      <w:pPr>
+        <w:tabs>
+          <w:tab w:val="left" w:pos="853"/>
+        </w:tabs>
+      </w:pPr>
+      <w:r>
+        <w:rPr>
+          <w:noProof/>
+        </w:rPr>
+        <w:drawing>
+          <wp:inline distT="0" distB="0" distL="0" distR="0" wp14:anchorId="5B0B1619" wp14:editId="174B61C5">
+            <wp:extent cx="5400040" cy="3338830"/>
+            <wp:effectExtent l="0" t="0" r="0" b="0"/>
+            <wp:docPr id="11" name="図 11"/>
+            <wp:cNvGraphicFramePr>
+              <a:graphicFrameLocks xmlns:a="http://schemas.openxmlformats.org/drawingml/2006/main" noChangeAspect="1"/>
+            </wp:cNvGraphicFramePr>
+            <a:graphic xmlns:a="http://schemas.openxmlformats.org/drawingml/2006/main">
+              <a:graphicData uri="http://schemas.openxmlformats.org/drawingml/2006/picture">
+                <pic:pic xmlns:pic="http://schemas.openxmlformats.org/drawingml/2006/picture">
+                  <pic:nvPicPr>
+                    <pic:cNvPr id="1" name=""/>
+                    <pic:cNvPicPr/>
+                  </pic:nvPicPr>
+                  <pic:blipFill>
+                    <a:blip r:embed="rId18"/>
+                    <a:stretch>
+                      <a:fillRect/>
+                    </a:stretch>
+                  </pic:blipFill>
+                  <pic:spPr>
+                    <a:xfrm>
+                      <a:off x="0" y="0"/>
+                      <a:ext cx="5400040" cy="3338830"/>
+                    </a:xfrm>
+                    <a:prstGeom prst="rect">
+                      <a:avLst/>
+                    </a:prstGeom>
+                  </pic:spPr>
+                </pic:pic>
+              </a:graphicData>
+            </a:graphic>
+          </wp:inline>
+        </w:drawing>
+      </w:r>
+    </w:p>
+    <w:p>
+      <w:pPr>
+        <w:tabs>
+          <w:tab w:val="left" w:pos="853"/>
+        </w:tabs>
+      </w:pPr>
+      <w:r>
+        <w:rPr>
+          <w:rFonts w:hint="eastAsia"/>
+        </w:rPr>
+        <w:t>android:layout_weightを使うと、レイアウトで余った余白部分を、どのような比率で分け合うかということが指定できます。例えば、ボタンが</w:t>
+      </w:r>
+      <w:r>
+        <w:t>3</w:t>
+      </w:r>
+      <w:r>
+        <w:rPr>
+          <w:rFonts w:hint="eastAsia"/>
+        </w:rPr>
+        <w:t>つあって2つ目のボタンを画面の余</w:t>
+      </w:r>
+      <w:r>
+        <w:rPr>
+          <w:rFonts w:hint="eastAsia"/>
+        </w:rPr>
+        <w:lastRenderedPageBreak/>
+        <w:t>白いっぱいに表示したい場合は以下のようなaxmlになります。</w:t>
+      </w:r>
+    </w:p>
+    <w:p>
+      <w:pPr>
+        <w:pStyle w:val="Code"/>
+      </w:pPr>
+      <w:r>
+        <w:t>&lt;?xml version="1.0" encoding="utf-8"?&gt;</w:t>
+      </w:r>
+    </w:p>
+    <w:p>
+      <w:pPr>
+        <w:pStyle w:val="Code"/>
+      </w:pPr>
+      <w:r>
+        <w:t>&lt;LinearLayout xmlns:android="http://schemas.android.com/apk/res/android"</w:t>
+      </w:r>
+    </w:p>
+    <w:p>
+      <w:pPr>
+        <w:pStyle w:val="Code"/>
+      </w:pPr>
+      <w:r>
+        <w:t xml:space="preserve">    android:orientation="vertical"</w:t>
+      </w:r>
+    </w:p>
+    <w:p>
+      <w:pPr>
+        <w:pStyle w:val="Code"/>
+      </w:pPr>
+      <w:r>
+        <w:t xml:space="preserve">    android:layout_width="match_parent"</w:t>
+      </w:r>
+    </w:p>
+    <w:p>
+      <w:pPr>
+        <w:pStyle w:val="Code"/>
+      </w:pPr>
+      <w:r>
+        <w:t xml:space="preserve">    android:layout_height="match_parent"&gt;</w:t>
+      </w:r>
+    </w:p>
+    <w:p>
+      <w:pPr>
+        <w:pStyle w:val="Code"/>
+      </w:pPr>
+      <w:r>
+        <w:t xml:space="preserve">  &lt;Button</w:t>
+      </w:r>
+    </w:p>
+    <w:p>
+      <w:pPr>
+        <w:pStyle w:val="Code"/>
+      </w:pPr>
+      <w:r>
+        <w:t xml:space="preserve">      android:id="@+id/MyButton"</w:t>
+      </w:r>
+    </w:p>
+    <w:p>
+      <w:pPr>
+        <w:pStyle w:val="Code"/>
+      </w:pPr>
+      <w:r>
+        <w:t xml:space="preserve">      android:layout_width="match_parent"</w:t>
+      </w:r>
+    </w:p>
+    <w:p>
+      <w:pPr>
+        <w:pStyle w:val="Code"/>
+      </w:pPr>
+      <w:r>
+        <w:t xml:space="preserve">      android:layout_height="wrap_content"</w:t>
+      </w:r>
+    </w:p>
+    <w:p>
+      <w:pPr>
+        <w:pStyle w:val="Code"/>
+      </w:pPr>
+      <w:r>
+        <w:t xml:space="preserve">      android:text="@string/Hello"/&gt;</w:t>
+      </w:r>
+    </w:p>
+    <w:p>
+      <w:pPr>
+        <w:pStyle w:val="Code"/>
+      </w:pPr>
+      <w:r>
+        <w:t xml:space="preserve">  &lt;Button</w:t>
+      </w:r>
+    </w:p>
+    <w:p>
+      <w:pPr>
+        <w:pStyle w:val="Code"/>
+      </w:pPr>
+      <w:r>
+        <w:t xml:space="preserve">      android:id="@+id/MyButton2"</w:t>
+      </w:r>
+    </w:p>
+    <w:p>
+      <w:pPr>
+        <w:pStyle w:val="Code"/>
+      </w:pPr>
+      <w:r>
+        <w:t xml:space="preserve">      android:layout_width="match_parent"</w:t>
+      </w:r>
+    </w:p>
+    <w:p>
+      <w:pPr>
+        <w:pStyle w:val="Code"/>
+      </w:pPr>
+      <w:r>
+        <w:t xml:space="preserve">      android:layout_height="wrap_content"</w:t>
+      </w:r>
+    </w:p>
+    <w:p>
+      <w:pPr>
+        <w:pStyle w:val="Code"/>
+      </w:pPr>
+      <w:r>
+        <w:t xml:space="preserve">      android:text="@string/Hello"</w:t>
+      </w:r>
+    </w:p>
+    <w:p>
+      <w:pPr>
+        <w:pStyle w:val="Code"/>
+      </w:pPr>
+      <w:r>
+        <w:t xml:space="preserve">      android:layout_weight="1"/&gt;</w:t>
+      </w:r>
+    </w:p>
+    <w:p>
+      <w:pPr>
+        <w:pStyle w:val="Code"/>
+      </w:pPr>
+      <w:r>
+        <w:t xml:space="preserve">  &lt;Button</w:t>
+      </w:r>
+    </w:p>
+    <w:p>
+      <w:pPr>
+        <w:pStyle w:val="Code"/>
+      </w:pPr>
+      <w:r>
+        <w:t xml:space="preserve">      android:id="@+id/MyButton3"</w:t>
+      </w:r>
+    </w:p>
+    <w:p>
+      <w:pPr>
+        <w:pStyle w:val="Code"/>
+      </w:pPr>
+      <w:r>
+        <w:t xml:space="preserve">      android:layout_width="match_parent"</w:t>
+      </w:r>
+    </w:p>
+    <w:p>
+      <w:pPr>
+        <w:pStyle w:val="Code"/>
+      </w:pPr>
+      <w:r>
+        <w:t xml:space="preserve">      android:layout_height="wrap_content"</w:t>
+      </w:r>
+    </w:p>
+    <w:p>
+      <w:pPr>
+        <w:pStyle w:val="Code"/>
+      </w:pPr>
+      <w:r>
+        <w:t xml:space="preserve">      android:text="@string/Hello" /&gt;</w:t>
+      </w:r>
+    </w:p>
+    <w:p>
+      <w:pPr>
+        <w:pStyle w:val="Code"/>
+      </w:pPr>
+      <w:r>
+        <w:t>&lt;/LinearLayout&gt;</w:t>
+      </w:r>
+    </w:p>
+    <w:p>
+      <w:pPr>
+        <w:tabs>
+          <w:tab w:val="left" w:pos="853"/>
+        </w:tabs>
+      </w:pPr>
+      <w:r>
+        <w:rPr>
+          <w:rFonts w:hint="eastAsia"/>
+        </w:rPr>
+        <w:t>表示は以下のようになります。</w:t>
+      </w:r>
+    </w:p>
+    <w:p>
+      <w:pPr>
+        <w:tabs>
+          <w:tab w:val="left" w:pos="853"/>
+        </w:tabs>
+      </w:pPr>
+      <w:r>
+        <w:rPr>
+          <w:noProof/>
+        </w:rPr>
+        <w:lastRenderedPageBreak/>
+        <w:drawing>
+          <wp:inline distT="0" distB="0" distL="0" distR="0" wp14:anchorId="14C84B7E" wp14:editId="3E70E06B">
+            <wp:extent cx="1869579" cy="3088257"/>
+            <wp:effectExtent l="0" t="0" r="0" b="0"/>
+            <wp:docPr id="12" name="図 12"/>
+            <wp:cNvGraphicFramePr>
+              <a:graphicFrameLocks xmlns:a="http://schemas.openxmlformats.org/drawingml/2006/main" noChangeAspect="1"/>
+            </wp:cNvGraphicFramePr>
+            <a:graphic xmlns:a="http://schemas.openxmlformats.org/drawingml/2006/main">
+              <a:graphicData uri="http://schemas.openxmlformats.org/drawingml/2006/picture">
+                <pic:pic xmlns:pic="http://schemas.openxmlformats.org/drawingml/2006/picture">
+                  <pic:nvPicPr>
+                    <pic:cNvPr id="1" name=""/>
+                    <pic:cNvPicPr/>
+                  </pic:nvPicPr>
+                  <pic:blipFill>
+                    <a:blip r:embed="rId19"/>
+                    <a:stretch>
+                      <a:fillRect/>
+                    </a:stretch>
+                  </pic:blipFill>
+                  <pic:spPr>
+                    <a:xfrm>
+                      <a:off x="0" y="0"/>
+                      <a:ext cx="1873612" cy="3094920"/>
+                    </a:xfrm>
+                    <a:prstGeom prst="rect">
+                      <a:avLst/>
+                    </a:prstGeom>
+                  </pic:spPr>
+                </pic:pic>
+              </a:graphicData>
+            </a:graphic>
+          </wp:inline>
+        </w:drawing>
+      </w:r>
+    </w:p>
+    <w:p>
+      <w:pPr>
+        <w:tabs>
+          <w:tab w:val="left" w:pos="853"/>
+        </w:tabs>
+      </w:pPr>
+      <w:r>
+        <w:rPr>
+          <w:rFonts w:hint="eastAsia"/>
+        </w:rPr>
+        <w:t>例えば、2つ目と3つ目を、残りの余白を均等に分け合いたいといった場合には、android:layout_heightを0dpに指定して、android:layout_weightに同じ値を指定することで実現できます。</w:t>
+      </w:r>
+    </w:p>
+    <w:p>
+      <w:pPr>
+        <w:pStyle w:val="Code"/>
+      </w:pPr>
+      <w:r>
+        <w:t>&lt;?xml version="1.0" encoding="utf-8"?&gt;</w:t>
+      </w:r>
+    </w:p>
+    <w:p>
+      <w:pPr>
+        <w:pStyle w:val="Code"/>
+      </w:pPr>
+      <w:r>
+        <w:t>&lt;LinearLayout xmlns:android="http://schemas.android.com/apk/res/android"</w:t>
+      </w:r>
+    </w:p>
+    <w:p>
+      <w:pPr>
+        <w:pStyle w:val="Code"/>
+      </w:pPr>
+      <w:r>
+        <w:t xml:space="preserve">    android:orientation="vertical"</w:t>
+      </w:r>
+    </w:p>
+    <w:p>
+      <w:pPr>
+        <w:pStyle w:val="Code"/>
+      </w:pPr>
+      <w:r>
+        <w:t xml:space="preserve">    android:layout_width="match_parent"</w:t>
+      </w:r>
+    </w:p>
+    <w:p>
+      <w:pPr>
+        <w:pStyle w:val="Code"/>
+      </w:pPr>
+      <w:r>
+        <w:t xml:space="preserve">    android:layout_height="match_parent"&gt;</w:t>
+      </w:r>
+    </w:p>
+    <w:p>
+      <w:pPr>
+        <w:pStyle w:val="Code"/>
+      </w:pPr>
+      <w:r>
+        <w:t xml:space="preserve">    &lt;Button</w:t>
+      </w:r>
+    </w:p>
+    <w:p>
+      <w:pPr>
+        <w:pStyle w:val="Code"/>
+      </w:pPr>
+      <w:r>
+        <w:t xml:space="preserve">        android:id="@+id/MyButton"</w:t>
+      </w:r>
+    </w:p>
+    <w:p>
+      <w:pPr>
+        <w:pStyle w:val="Code"/>
+      </w:pPr>
+      <w:r>
+        <w:t xml:space="preserve">        android:layout_width="match_parent"</w:t>
+      </w:r>
+    </w:p>
+    <w:p>
+      <w:pPr>
+        <w:pStyle w:val="Code"/>
+      </w:pPr>
+      <w:r>
+        <w:t xml:space="preserve">        android:layout_height="wrap_content"</w:t>
+      </w:r>
+    </w:p>
+    <w:p>
+      <w:pPr>
+        <w:pStyle w:val="Code"/>
+      </w:pPr>
+      <w:r>
+        <w:t xml:space="preserve">        android:text="@string/Hello" /&gt;</w:t>
+      </w:r>
+    </w:p>
+    <w:p>
+      <w:pPr>
+        <w:pStyle w:val="Code"/>
+      </w:pPr>
+      <w:r>
+        <w:t xml:space="preserve">    &lt;Button</w:t>
+      </w:r>
+    </w:p>
+    <w:p>
+      <w:pPr>
+        <w:pStyle w:val="Code"/>
+      </w:pPr>
+      <w:r>
+        <w:t xml:space="preserve">        android:id="@+id/MyButton2"</w:t>
+      </w:r>
+    </w:p>
+    <w:p>
+      <w:pPr>
+        <w:pStyle w:val="Code"/>
+      </w:pPr>
+      <w:r>
+        <w:t xml:space="preserve">        android:layout_width="match_parent"</w:t>
+      </w:r>
+    </w:p>
+    <w:p>
+      <w:pPr>
+        <w:pStyle w:val="Code"/>
+      </w:pPr>
+      <w:r>
+        <w:t xml:space="preserve">        android:layout_height="0dp"</w:t>
+      </w:r>
+    </w:p>
+    <w:p>
+      <w:pPr>
+        <w:pStyle w:val="Code"/>
+      </w:pPr>
+      <w:r>
+        <w:t xml:space="preserve">        android:text="@string/Hello"</w:t>
+      </w:r>
+    </w:p>
+    <w:p>
+      <w:pPr>
+        <w:pStyle w:val="Code"/>
+      </w:pPr>
+      <w:r>
+        <w:t xml:space="preserve">        android:layout_weight="1" /&gt;</w:t>
+      </w:r>
+    </w:p>
+    <w:p>
+      <w:pPr>
+        <w:pStyle w:val="Code"/>
+      </w:pPr>
+      <w:r>
+        <w:t xml:space="preserve">    &lt;Button</w:t>
+      </w:r>
+    </w:p>
+    <w:p>
+      <w:pPr>
+        <w:pStyle w:val="Code"/>
+      </w:pPr>
+      <w:r>
+        <w:t xml:space="preserve">        android:id="@+id/MyButton3"</w:t>
+      </w:r>
+    </w:p>
+    <w:p>
+      <w:pPr>
+        <w:pStyle w:val="Code"/>
+      </w:pPr>
+      <w:r>
+        <w:t xml:space="preserve">        android:layout_width="match_parent"</w:t>
+      </w:r>
+    </w:p>
+    <w:p>
+      <w:pPr>
+        <w:pStyle w:val="Code"/>
+      </w:pPr>
+      <w:r>
+        <w:lastRenderedPageBreak/>
+        <w:t xml:space="preserve">        android:layout_height="0od"</w:t>
+      </w:r>
+    </w:p>
+    <w:p>
+      <w:pPr>
+        <w:pStyle w:val="Code"/>
+      </w:pPr>
+      <w:r>
+        <w:t xml:space="preserve">        android:text="@string/Hello"</w:t>
+      </w:r>
+    </w:p>
+    <w:p>
+      <w:pPr>
+        <w:pStyle w:val="Code"/>
+      </w:pPr>
+      <w:r>
+        <w:t xml:space="preserve">        android:layout_weight="1"/&gt;</w:t>
+      </w:r>
+    </w:p>
+    <w:p>
+      <w:pPr>
+        <w:pStyle w:val="Code"/>
+        <w:rPr>
+          <w:rFonts w:hint="eastAsia"/>
+        </w:rPr>
+      </w:pPr>
+      <w:r>
+        <w:t>&lt;/LinearLayout&gt;</w:t>
+      </w:r>
+    </w:p>
+    <w:p>
+      <w:pPr>
+        <w:tabs>
+          <w:tab w:val="left" w:pos="853"/>
+        </w:tabs>
+      </w:pPr>
+      <w:r>
+        <w:rPr>
+          <w:rFonts w:hint="eastAsia"/>
+        </w:rPr>
+        <w:t>表示は以下のようになります。</w:t>
+      </w:r>
+    </w:p>
+    <w:p>
+      <w:pPr>
+        <w:tabs>
+          <w:tab w:val="left" w:pos="853"/>
+        </w:tabs>
+      </w:pPr>
+      <w:r>
+        <w:rPr>
+          <w:noProof/>
+        </w:rPr>
+        <w:drawing>
+          <wp:inline distT="0" distB="0" distL="0" distR="0" wp14:anchorId="779EA77B" wp14:editId="0BA84488">
+            <wp:extent cx="2154054" cy="3564434"/>
+            <wp:effectExtent l="0" t="0" r="0" b="0"/>
+            <wp:docPr id="13" name="図 13"/>
+            <wp:cNvGraphicFramePr>
+              <a:graphicFrameLocks xmlns:a="http://schemas.openxmlformats.org/drawingml/2006/main" noChangeAspect="1"/>
+            </wp:cNvGraphicFramePr>
+            <a:graphic xmlns:a="http://schemas.openxmlformats.org/drawingml/2006/main">
+              <a:graphicData uri="http://schemas.openxmlformats.org/drawingml/2006/picture">
+                <pic:pic xmlns:pic="http://schemas.openxmlformats.org/drawingml/2006/picture">
+                  <pic:nvPicPr>
+                    <pic:cNvPr id="1" name=""/>
+                    <pic:cNvPicPr/>
+                  </pic:nvPicPr>
+                  <pic:blipFill>
+                    <a:blip r:embed="rId20"/>
+                    <a:stretch>
+                      <a:fillRect/>
+                    </a:stretch>
+                  </pic:blipFill>
+                  <pic:spPr>
+                    <a:xfrm>
+                      <a:off x="0" y="0"/>
+                      <a:ext cx="2157640" cy="3570368"/>
+                    </a:xfrm>
+                    <a:prstGeom prst="rect">
+                      <a:avLst/>
+                    </a:prstGeom>
+                  </pic:spPr>
+                </pic:pic>
+              </a:graphicData>
+            </a:graphic>
+          </wp:inline>
+        </w:drawing>
+      </w:r>
+    </w:p>
+    <w:p>
+      <w:pPr>
+        <w:pStyle w:val="2"/>
+      </w:pPr>
+      <w:r>
+        <w:rPr>
+          <w:rFonts w:hint="eastAsia"/>
+        </w:rPr>
+        <w:t>Re</w:t>
+      </w:r>
+      <w:r>
+        <w:t>lativeLayout</w:t>
+      </w:r>
+    </w:p>
+    <w:p>
+      <w:r>
+        <w:rPr>
+          <w:rFonts w:hint="eastAsia"/>
+        </w:rPr>
+        <w:t>他のコントロールや親のパネルから見て相対的にどういう位置に表示するかといった指定方法で並べるレイアウトになります。親からの相対位置の指定方法は以下のものがあります。</w:t>
+      </w:r>
+    </w:p>
+    <w:p>
+      <w:pPr>
+        <w:pStyle w:val="a7"/>
+        <w:numPr>
+          <w:ilvl w:val="0"/>
+          <w:numId w:val="5"/>
+        </w:numPr>
+        <w:ind w:leftChars="0"/>
+      </w:pPr>
+      <w:r>
+        <w:t>layout_alignParentLeft</w:t>
+      </w:r>
+      <w:r>
+        <w:rPr>
+          <w:rFonts w:hint="eastAsia"/>
+        </w:rPr>
+        <w:t>：親の左側</w:t>
+      </w:r>
+    </w:p>
+    <w:p>
+      <w:pPr>
+        <w:pStyle w:val="a7"/>
+        <w:numPr>
+          <w:ilvl w:val="0"/>
+          <w:numId w:val="5"/>
+        </w:numPr>
+        <w:ind w:leftChars="0"/>
+      </w:pPr>
+      <w:r>
+        <w:rPr>
+          <w:rFonts w:hint="eastAsia"/>
+        </w:rPr>
+        <w:t>layout_alignParentRight：親の右側</w:t>
+      </w:r>
+    </w:p>
+    <w:p>
+      <w:pPr>
+        <w:pStyle w:val="a7"/>
+        <w:numPr>
+          <w:ilvl w:val="0"/>
+          <w:numId w:val="5"/>
+        </w:numPr>
+        <w:ind w:leftChars="0"/>
+      </w:pPr>
+      <w:r>
+        <w:rPr>
+          <w:rFonts w:hint="eastAsia"/>
+        </w:rPr>
+        <w:t>layout_align</w:t>
+      </w:r>
+      <w:r>
+        <w:t>ParentTop</w:t>
+      </w:r>
+      <w:r>
+        <w:rPr>
+          <w:rFonts w:hint="eastAsia"/>
+        </w:rPr>
+        <w:t>：親の上側</w:t>
+      </w:r>
+    </w:p>
+    <w:p>
+      <w:pPr>
+        <w:pStyle w:val="a7"/>
+        <w:numPr>
+          <w:ilvl w:val="0"/>
+          <w:numId w:val="5"/>
+        </w:numPr>
+        <w:ind w:leftChars="0"/>
+      </w:pPr>
+      <w:r>
+        <w:rPr>
+          <w:rFonts w:hint="eastAsia"/>
+        </w:rPr>
+        <w:t>layout_alignParentBottom：親の下側</w:t>
+      </w:r>
+    </w:p>
+    <w:p>
+      <w:pPr>
+        <w:pStyle w:val="a7"/>
+        <w:numPr>
+          <w:ilvl w:val="0"/>
+          <w:numId w:val="5"/>
+        </w:numPr>
+        <w:ind w:leftChars="0"/>
+      </w:pPr>
+      <w:r>
+        <w:rPr>
+          <w:rFonts w:hint="eastAsia"/>
+        </w:rPr>
+        <w:t>layout_center</w:t>
+      </w:r>
+      <w:r>
+        <w:t>InParent</w:t>
+      </w:r>
+      <w:r>
+        <w:rPr>
+          <w:rFonts w:hint="eastAsia"/>
+        </w:rPr>
+        <w:t>：親の中央</w:t>
+      </w:r>
+    </w:p>
+    <w:p>
+      <w:r>
+        <w:rPr>
+          <w:rFonts w:hint="eastAsia"/>
+        </w:rPr>
+        <w:t>以下のようなaxmlを記述すると</w:t>
+      </w:r>
+    </w:p>
+    <w:p>
+      <w:pPr>
+        <w:pStyle w:val="Code"/>
+      </w:pPr>
+      <w:r>
+        <w:t>&lt;?xml version="1.0" encoding="utf-8"?&gt;</w:t>
+      </w:r>
+    </w:p>
+    <w:p>
+      <w:pPr>
+        <w:pStyle w:val="Code"/>
+      </w:pPr>
+      <w:r>
+        <w:t>&lt;RelativeLayout xmlns:android="http://schemas.android.com/apk/res/android"</w:t>
+      </w:r>
+    </w:p>
+    <w:p>
+      <w:pPr>
+        <w:pStyle w:val="Code"/>
+      </w:pPr>
+      <w:r>
+        <w:t xml:space="preserve">    android:orientation="vertical"</w:t>
+      </w:r>
+    </w:p>
+    <w:p>
+      <w:pPr>
+        <w:pStyle w:val="Code"/>
+      </w:pPr>
+      <w:r>
+        <w:t xml:space="preserve">    android:layout_width="match_parent"</w:t>
+      </w:r>
+    </w:p>
+    <w:p>
+      <w:pPr>
+        <w:pStyle w:val="Code"/>
+      </w:pPr>
+      <w:r>
+        <w:t xml:space="preserve">    android:layout_height="match_parent"&gt;</w:t>
+      </w:r>
+    </w:p>
+    <w:p>
+      <w:pPr>
+        <w:pStyle w:val="Code"/>
+      </w:pPr>
+      <w:r>
+        <w:lastRenderedPageBreak/>
+        <w:t xml:space="preserve">    &lt;Button</w:t>
+      </w:r>
+    </w:p>
+    <w:p>
+      <w:pPr>
+        <w:pStyle w:val="Code"/>
+      </w:pPr>
+      <w:r>
+        <w:t xml:space="preserve">        android:id="@+id/MyButton"</w:t>
+      </w:r>
+    </w:p>
+    <w:p>
+      <w:pPr>
+        <w:pStyle w:val="Code"/>
+      </w:pPr>
+      <w:r>
+        <w:t xml:space="preserve">        android:layout_width="wrap_content"</w:t>
+      </w:r>
+    </w:p>
+    <w:p>
+      <w:pPr>
+        <w:pStyle w:val="Code"/>
+      </w:pPr>
+      <w:r>
+        <w:t xml:space="preserve">        android:layout_height="wrap_content"</w:t>
+      </w:r>
+    </w:p>
+    <w:p>
+      <w:pPr>
+        <w:pStyle w:val="Code"/>
+      </w:pPr>
+      <w:r>
+        <w:t xml:space="preserve">        android:layout_centerInParent="true"</w:t>
+      </w:r>
+    </w:p>
+    <w:p>
+      <w:pPr>
+        <w:pStyle w:val="Code"/>
+      </w:pPr>
+      <w:r>
+        <w:t xml:space="preserve">        android:text="Center" /&gt;</w:t>
+      </w:r>
+    </w:p>
+    <w:p>
+      <w:pPr>
+        <w:pStyle w:val="Code"/>
+      </w:pPr>
+      <w:r>
+        <w:t xml:space="preserve">    &lt;Button</w:t>
+      </w:r>
+    </w:p>
+    <w:p>
+      <w:pPr>
+        <w:pStyle w:val="Code"/>
+      </w:pPr>
+      <w:r>
+        <w:t xml:space="preserve">        android:layout_width="wrap_content"</w:t>
+      </w:r>
+    </w:p>
+    <w:p>
+      <w:pPr>
+        <w:pStyle w:val="Code"/>
+      </w:pPr>
+      <w:r>
+        <w:t xml:space="preserve">        android:layout_height="wrap_content"</w:t>
+      </w:r>
+    </w:p>
+    <w:p>
+      <w:pPr>
+        <w:pStyle w:val="Code"/>
+      </w:pPr>
+      <w:r>
+        <w:t xml:space="preserve">        android:id="@+id/button1"</w:t>
+      </w:r>
+    </w:p>
+    <w:p>
+      <w:pPr>
+        <w:pStyle w:val="Code"/>
+      </w:pPr>
+      <w:r>
+        <w:t xml:space="preserve">        android:text="Top|Left"</w:t>
+      </w:r>
+    </w:p>
+    <w:p>
+      <w:pPr>
+        <w:pStyle w:val="Code"/>
+      </w:pPr>
+      <w:r>
+        <w:t xml:space="preserve">        android:layout_alignParentTop="true"</w:t>
+      </w:r>
+    </w:p>
+    <w:p>
+      <w:pPr>
+        <w:pStyle w:val="Code"/>
+      </w:pPr>
+      <w:r>
+        <w:t xml:space="preserve">        android:layout_alignParentLeft="true" /&gt;</w:t>
+      </w:r>
+    </w:p>
+    <w:p>
+      <w:pPr>
+        <w:pStyle w:val="Code"/>
+      </w:pPr>
+      <w:r>
+        <w:t xml:space="preserve">    &lt;Button</w:t>
+      </w:r>
+    </w:p>
+    <w:p>
+      <w:pPr>
+        <w:pStyle w:val="Code"/>
+      </w:pPr>
+      <w:r>
+        <w:t xml:space="preserve">        android:layout_width="wrap_content"</w:t>
+      </w:r>
+    </w:p>
+    <w:p>
+      <w:pPr>
+        <w:pStyle w:val="Code"/>
+      </w:pPr>
+      <w:r>
+        <w:t xml:space="preserve">        android:layout_height="wrap_content"</w:t>
+      </w:r>
+    </w:p>
+    <w:p>
+      <w:pPr>
+        <w:pStyle w:val="Code"/>
+      </w:pPr>
+      <w:r>
+        <w:t xml:space="preserve">        android:id="@+id/button2"</w:t>
+      </w:r>
+    </w:p>
+    <w:p>
+      <w:pPr>
+        <w:pStyle w:val="Code"/>
+      </w:pPr>
+      <w:r>
+        <w:t xml:space="preserve">        android:text="Bottom|Right"</w:t>
+      </w:r>
+    </w:p>
+    <w:p>
+      <w:pPr>
+        <w:pStyle w:val="Code"/>
+      </w:pPr>
+      <w:r>
+        <w:t xml:space="preserve">        android:layout_alignParentBottom="true"</w:t>
+      </w:r>
+    </w:p>
+    <w:p>
+      <w:pPr>
+        <w:pStyle w:val="Code"/>
+      </w:pPr>
+      <w:r>
+        <w:t xml:space="preserve">        android:layout_alignParentRight="true" /&gt;</w:t>
+      </w:r>
+    </w:p>
+    <w:p>
+      <w:pPr>
+        <w:pStyle w:val="Code"/>
+        <w:rPr>
+          <w:rFonts w:hint="eastAsia"/>
+        </w:rPr>
+      </w:pPr>
+      <w:r>
+        <w:t>&lt;/RelativeLayout&gt;</w:t>
+      </w:r>
+    </w:p>
+    <w:p>
+      <w:pPr>
+        <w:tabs>
+          <w:tab w:val="left" w:pos="853"/>
+        </w:tabs>
+      </w:pPr>
+      <w:r>
+        <w:rPr>
+          <w:rFonts w:hint="eastAsia"/>
+        </w:rPr>
+        <w:t>以下のように表示されます。</w:t>
+      </w:r>
+    </w:p>
+    <w:p>
+      <w:pPr>
+        <w:tabs>
+          <w:tab w:val="left" w:pos="853"/>
+        </w:tabs>
+      </w:pPr>
+      <w:r>
+        <w:rPr>
+          <w:noProof/>
+        </w:rPr>
+        <w:drawing>
+          <wp:inline distT="0" distB="0" distL="0" distR="0" wp14:anchorId="35F1C7CE" wp14:editId="1A6307C0">
+            <wp:extent cx="1837313" cy="3053751"/>
+            <wp:effectExtent l="0" t="0" r="0" b="0"/>
+            <wp:docPr id="14" name="図 14"/>
+            <wp:cNvGraphicFramePr>
+              <a:graphicFrameLocks xmlns:a="http://schemas.openxmlformats.org/drawingml/2006/main" noChangeAspect="1"/>
+            </wp:cNvGraphicFramePr>
+            <a:graphic xmlns:a="http://schemas.openxmlformats.org/drawingml/2006/main">
+              <a:graphicData uri="http://schemas.openxmlformats.org/drawingml/2006/picture">
+                <pic:pic xmlns:pic="http://schemas.openxmlformats.org/drawingml/2006/picture">
+                  <pic:nvPicPr>
+                    <pic:cNvPr id="1" name=""/>
+                    <pic:cNvPicPr/>
+                  </pic:nvPicPr>
+                  <pic:blipFill>
+                    <a:blip r:embed="rId21"/>
+                    <a:stretch>
+                      <a:fillRect/>
+                    </a:stretch>
+                  </pic:blipFill>
+                  <pic:spPr>
+                    <a:xfrm>
+                      <a:off x="0" y="0"/>
+                      <a:ext cx="1841285" cy="3060352"/>
+                    </a:xfrm>
+                    <a:prstGeom prst="rect">
+                      <a:avLst/>
+                    </a:prstGeom>
+                  </pic:spPr>
+                </pic:pic>
+              </a:graphicData>
+            </a:graphic>
+          </wp:inline>
+        </w:drawing>
+      </w:r>
+    </w:p>
+    <w:p>
+      <w:pPr>
+        <w:tabs>
+          <w:tab w:val="left" w:pos="853"/>
+        </w:tabs>
+      </w:pPr>
+      <w:r>
+        <w:rPr>
+          <w:rFonts w:hint="eastAsia"/>
+        </w:rPr>
+        <w:lastRenderedPageBreak/>
+        <w:t>他の要素から相対的に位置を設定するには以下の属性を指定します。属性の値は相対的に配置したい元になるコントロールのID（@id/XXXX</w:t>
+      </w:r>
+      <w:r>
+        <w:t>）</w:t>
+      </w:r>
+      <w:r>
+        <w:rPr>
+          <w:rFonts w:hint="eastAsia"/>
+        </w:rPr>
+        <w:t>になります。</w:t>
+      </w:r>
+    </w:p>
+    <w:p>
+      <w:pPr>
+        <w:pStyle w:val="a7"/>
+        <w:numPr>
+          <w:ilvl w:val="0"/>
+          <w:numId w:val="6"/>
+        </w:numPr>
+        <w:tabs>
+          <w:tab w:val="left" w:pos="853"/>
+        </w:tabs>
+        <w:ind w:leftChars="0"/>
+      </w:pPr>
+      <w:r>
+        <w:t>layout_toLeftOf</w:t>
+      </w:r>
+      <w:r>
+        <w:rPr>
+          <w:rFonts w:hint="eastAsia"/>
+        </w:rPr>
+        <w:t>：左に配置する</w:t>
+      </w:r>
+    </w:p>
+    <w:p>
+      <w:pPr>
+        <w:pStyle w:val="a7"/>
+        <w:numPr>
+          <w:ilvl w:val="0"/>
+          <w:numId w:val="6"/>
+        </w:numPr>
+        <w:tabs>
+          <w:tab w:val="left" w:pos="853"/>
+        </w:tabs>
+        <w:ind w:leftChars="0"/>
+      </w:pPr>
+      <w:r>
+        <w:rPr>
+          <w:rFonts w:hint="eastAsia"/>
+        </w:rPr>
+        <w:t>layout_toRightOf：右に配置する</w:t>
+      </w:r>
+    </w:p>
+    <w:p>
+      <w:pPr>
+        <w:pStyle w:val="a7"/>
+        <w:numPr>
+          <w:ilvl w:val="0"/>
+          <w:numId w:val="6"/>
+        </w:numPr>
+        <w:tabs>
+          <w:tab w:val="left" w:pos="853"/>
+        </w:tabs>
+        <w:ind w:leftChars="0"/>
+      </w:pPr>
+      <w:r>
+        <w:rPr>
+          <w:rFonts w:hint="eastAsia"/>
+        </w:rPr>
+        <w:t>layout_a</w:t>
+      </w:r>
+      <w:r>
+        <w:t>bove</w:t>
+      </w:r>
+      <w:r>
+        <w:rPr>
+          <w:rFonts w:hint="eastAsia"/>
+        </w:rPr>
+        <w:t>：上に配置する</w:t>
+      </w:r>
+    </w:p>
+    <w:p>
+      <w:pPr>
+        <w:pStyle w:val="a7"/>
+        <w:numPr>
+          <w:ilvl w:val="0"/>
+          <w:numId w:val="6"/>
+        </w:numPr>
+        <w:tabs>
+          <w:tab w:val="left" w:pos="853"/>
+        </w:tabs>
+        <w:ind w:leftChars="0"/>
+      </w:pPr>
+      <w:r>
+        <w:rPr>
+          <w:rFonts w:hint="eastAsia"/>
+        </w:rPr>
+        <w:t>layout_below：下に配置する</w:t>
+      </w:r>
+    </w:p>
+    <w:p>
+      <w:pPr>
+        <w:pStyle w:val="a7"/>
+        <w:numPr>
+          <w:ilvl w:val="0"/>
+          <w:numId w:val="6"/>
+        </w:numPr>
+        <w:tabs>
+          <w:tab w:val="left" w:pos="853"/>
+        </w:tabs>
+        <w:ind w:leftChars="0"/>
+      </w:pPr>
+      <w:r>
+        <w:t>layout_alignLeft</w:t>
+      </w:r>
+      <w:r>
+        <w:rPr>
+          <w:rFonts w:hint="eastAsia"/>
+        </w:rPr>
+        <w:t>：左端に位置を合わせる</w:t>
+      </w:r>
+    </w:p>
+    <w:p>
+      <w:pPr>
+        <w:pStyle w:val="a7"/>
+        <w:numPr>
+          <w:ilvl w:val="0"/>
+          <w:numId w:val="6"/>
+        </w:numPr>
+        <w:tabs>
+          <w:tab w:val="left" w:pos="853"/>
+        </w:tabs>
+        <w:ind w:leftChars="0"/>
+      </w:pPr>
+      <w:r>
+        <w:rPr>
+          <w:rFonts w:hint="eastAsia"/>
+        </w:rPr>
+        <w:t>layout_alignRight：右端に位置を合わせる</w:t>
+      </w:r>
+    </w:p>
+    <w:p>
+      <w:pPr>
+        <w:pStyle w:val="a7"/>
+        <w:numPr>
+          <w:ilvl w:val="0"/>
+          <w:numId w:val="6"/>
+        </w:numPr>
+        <w:tabs>
+          <w:tab w:val="left" w:pos="853"/>
+        </w:tabs>
+        <w:ind w:leftChars="0"/>
+      </w:pPr>
+      <w:r>
+        <w:rPr>
+          <w:rFonts w:hint="eastAsia"/>
+        </w:rPr>
+        <w:t>layout_alignTop：上端に位置を合わせる</w:t>
+      </w:r>
+    </w:p>
+    <w:p>
+      <w:pPr>
+        <w:pStyle w:val="a7"/>
+        <w:numPr>
+          <w:ilvl w:val="0"/>
+          <w:numId w:val="6"/>
+        </w:numPr>
+        <w:tabs>
+          <w:tab w:val="left" w:pos="853"/>
+        </w:tabs>
+        <w:ind w:leftChars="0"/>
+      </w:pPr>
+      <w:r>
+        <w:rPr>
+          <w:rFonts w:hint="eastAsia"/>
+        </w:rPr>
+        <w:t>layout_alignBottom：下端に位置を合わせる</w:t>
+      </w:r>
+    </w:p>
+    <w:p>
+      <w:pPr>
+        <w:tabs>
+          <w:tab w:val="left" w:pos="853"/>
+        </w:tabs>
+      </w:pPr>
+      <w:r>
+        <w:rPr>
+          <w:rFonts w:hint="eastAsia"/>
+        </w:rPr>
+        <w:t>全組み合わせは試しませんが、以下のようなaxmlで</w:t>
+      </w:r>
+    </w:p>
+    <w:p>
+      <w:pPr>
+        <w:pStyle w:val="Code"/>
+      </w:pPr>
+      <w:r>
+        <w:t>&lt;?xml version="1.0" encoding="utf-8"?&gt;</w:t>
+      </w:r>
+    </w:p>
+    <w:p>
+      <w:pPr>
+        <w:pStyle w:val="Code"/>
+      </w:pPr>
+      <w:r>
+        <w:t>&lt;RelativeLayout xmlns:android="http://schemas.android.com/apk/res/android"</w:t>
+      </w:r>
+    </w:p>
+    <w:p>
+      <w:pPr>
+        <w:pStyle w:val="Code"/>
+      </w:pPr>
+      <w:r>
+        <w:t xml:space="preserve">    android:orientation="vertical"</w:t>
+      </w:r>
+    </w:p>
+    <w:p>
+      <w:pPr>
+        <w:pStyle w:val="Code"/>
+      </w:pPr>
+      <w:r>
+        <w:t xml:space="preserve">    android:layout_width="match_parent"</w:t>
+      </w:r>
+    </w:p>
+    <w:p>
+      <w:pPr>
+        <w:pStyle w:val="Code"/>
+      </w:pPr>
+      <w:r>
+        <w:t xml:space="preserve">    android:layout_height="match_parent"&gt;</w:t>
+      </w:r>
+    </w:p>
+    <w:p>
+      <w:pPr>
+        <w:pStyle w:val="Code"/>
+      </w:pPr>
+      <w:r>
+        <w:t xml:space="preserve">    &lt;Button</w:t>
+      </w:r>
+    </w:p>
+    <w:p>
+      <w:pPr>
+        <w:pStyle w:val="Code"/>
+      </w:pPr>
+      <w:r>
+        <w:t xml:space="preserve">        android:id="@+id/MyButton"</w:t>
+      </w:r>
+    </w:p>
+    <w:p>
+      <w:pPr>
+        <w:pStyle w:val="Code"/>
+      </w:pPr>
+      <w:r>
+        <w:t xml:space="preserve">        android:layout_width="wrap_content"</w:t>
+      </w:r>
+    </w:p>
+    <w:p>
+      <w:pPr>
+        <w:pStyle w:val="Code"/>
+      </w:pPr>
+      <w:r>
+        <w:t xml:space="preserve">        android:layout_height="wrap_content"</w:t>
+      </w:r>
+    </w:p>
+    <w:p>
+      <w:pPr>
+        <w:pStyle w:val="Code"/>
+      </w:pPr>
+      <w:r>
+        <w:t xml:space="preserve">        android:layout_centerInParent="true"</w:t>
+      </w:r>
+    </w:p>
+    <w:p>
+      <w:pPr>
+        <w:pStyle w:val="Code"/>
+      </w:pPr>
+      <w:r>
+        <w:t xml:space="preserve">        android:text="Center" /&gt;</w:t>
+      </w:r>
+    </w:p>
+    <w:p>
+      <w:pPr>
+        <w:pStyle w:val="Code"/>
+      </w:pPr>
+      <w:r>
+        <w:t xml:space="preserve">    &lt;Button</w:t>
+      </w:r>
+    </w:p>
+    <w:p>
+      <w:pPr>
+        <w:pStyle w:val="Code"/>
+      </w:pPr>
+      <w:r>
+        <w:t xml:space="preserve">        android:layout_width="wrap_content"</w:t>
+      </w:r>
+    </w:p>
+    <w:p>
+      <w:pPr>
+        <w:pStyle w:val="Code"/>
+      </w:pPr>
+      <w:r>
+        <w:t xml:space="preserve">        android:layout_height="wrap_content"</w:t>
+      </w:r>
+    </w:p>
+    <w:p>
+      <w:pPr>
+        <w:pStyle w:val="Code"/>
+      </w:pPr>
+      <w:r>
+        <w:t xml:space="preserve">        android:id="@+id/button1"</w:t>
+      </w:r>
+    </w:p>
+    <w:p>
+      <w:pPr>
+        <w:pStyle w:val="Code"/>
+      </w:pPr>
+      <w:r>
+        <w:t xml:space="preserve">        android:text="Right|above"</w:t>
+      </w:r>
+    </w:p>
+    <w:p>
+      <w:pPr>
+        <w:pStyle w:val="Code"/>
+      </w:pPr>
+      <w:r>
+        <w:t xml:space="preserve">        android:layout_toRightOf="@id/MyButton"</w:t>
+      </w:r>
+    </w:p>
+    <w:p>
+      <w:pPr>
+        <w:pStyle w:val="Code"/>
+      </w:pPr>
+      <w:r>
+        <w:t xml:space="preserve">        android:layout_above="@id/MyButton" /&gt;</w:t>
+      </w:r>
+    </w:p>
+    <w:p>
+      <w:pPr>
+        <w:pStyle w:val="Code"/>
+      </w:pPr>
+      <w:r>
+        <w:t xml:space="preserve">    &lt;Button</w:t>
+      </w:r>
+    </w:p>
+    <w:p>
+      <w:pPr>
+        <w:pStyle w:val="Code"/>
+      </w:pPr>
+      <w:r>
+        <w:t xml:space="preserve">        android:layout_width="wrap_content"</w:t>
+      </w:r>
+    </w:p>
+    <w:p>
+      <w:pPr>
+        <w:pStyle w:val="Code"/>
+      </w:pPr>
+      <w:r>
+        <w:t xml:space="preserve">        android:layout_height="wrap_content"</w:t>
+      </w:r>
+    </w:p>
+    <w:p>
+      <w:pPr>
+        <w:pStyle w:val="Code"/>
+      </w:pPr>
+      <w:r>
+        <w:t xml:space="preserve">        android:id="@+id/button2"</w:t>
+      </w:r>
+    </w:p>
+    <w:p>
+      <w:pPr>
+        <w:pStyle w:val="Code"/>
+      </w:pPr>
+      <w:r>
+        <w:t xml:space="preserve">        android:text="Left|below"</w:t>
+      </w:r>
+    </w:p>
+    <w:p>
+      <w:pPr>
+        <w:pStyle w:val="Code"/>
+      </w:pPr>
+      <w:r>
+        <w:t xml:space="preserve">        android:layout_toLeftOf="@id/MyButton"</w:t>
+      </w:r>
+    </w:p>
+    <w:p>
+      <w:pPr>
+        <w:pStyle w:val="Code"/>
+      </w:pPr>
+      <w:r>
+        <w:t xml:space="preserve">        android:layout_below="@id/MyButton" /&gt;</w:t>
+      </w:r>
+    </w:p>
+    <w:p>
+      <w:pPr>
+        <w:pStyle w:val="Code"/>
+      </w:pPr>
+      <w:r>
+        <w:lastRenderedPageBreak/>
+        <w:t xml:space="preserve">    &lt;Button</w:t>
+      </w:r>
+    </w:p>
+    <w:p>
+      <w:pPr>
+        <w:pStyle w:val="Code"/>
+      </w:pPr>
+      <w:r>
+        <w:t xml:space="preserve">        android:layout_width="wrap_content"</w:t>
+      </w:r>
+    </w:p>
+    <w:p>
+      <w:pPr>
+        <w:pStyle w:val="Code"/>
+      </w:pPr>
+      <w:r>
+        <w:t xml:space="preserve">        android:layout_height="wrap_content"</w:t>
+      </w:r>
+    </w:p>
+    <w:p>
+      <w:pPr>
+        <w:pStyle w:val="Code"/>
+      </w:pPr>
+      <w:r>
+        <w:t xml:space="preserve">        android:id="@+id/button3"</w:t>
+      </w:r>
+    </w:p>
+    <w:p>
+      <w:pPr>
+        <w:pStyle w:val="Code"/>
+      </w:pPr>
+      <w:r>
+        <w:t xml:space="preserve">        android:text="alignLeft|below"</w:t>
+      </w:r>
+    </w:p>
+    <w:p>
+      <w:pPr>
+        <w:pStyle w:val="Code"/>
+      </w:pPr>
+      <w:r>
+        <w:t xml:space="preserve">        android:layout_alignLeft="@id/MyButton"</w:t>
+      </w:r>
+    </w:p>
+    <w:p>
+      <w:pPr>
+        <w:pStyle w:val="Code"/>
+      </w:pPr>
+      <w:r>
+        <w:t xml:space="preserve">        android:layout_below="@id/MyButton" /&gt;</w:t>
+      </w:r>
+    </w:p>
+    <w:p>
+      <w:pPr>
+        <w:pStyle w:val="Code"/>
+      </w:pPr>
+      <w:r>
+        <w:t xml:space="preserve">    &lt;Button</w:t>
+      </w:r>
+    </w:p>
+    <w:p>
+      <w:pPr>
+        <w:pStyle w:val="Code"/>
+      </w:pPr>
+      <w:r>
+        <w:t xml:space="preserve">        android:layout_width="wrap_content"</w:t>
+      </w:r>
+    </w:p>
+    <w:p>
+      <w:pPr>
+        <w:pStyle w:val="Code"/>
+      </w:pPr>
+      <w:r>
+        <w:t xml:space="preserve">        android:layout_height="wrap_content"</w:t>
+      </w:r>
+    </w:p>
+    <w:p>
+      <w:pPr>
+        <w:pStyle w:val="Code"/>
+      </w:pPr>
+      <w:r>
+        <w:t xml:space="preserve">        android:id="@+id/button4"</w:t>
+      </w:r>
+    </w:p>
+    <w:p>
+      <w:pPr>
+        <w:pStyle w:val="Code"/>
+      </w:pPr>
+      <w:r>
+        <w:t xml:space="preserve">        android:text="alignRight|above"</w:t>
+      </w:r>
+    </w:p>
+    <w:p>
+      <w:pPr>
+        <w:pStyle w:val="Code"/>
+      </w:pPr>
+      <w:r>
+        <w:t xml:space="preserve">        android:layout_alignRight="@id/MyButton"</w:t>
+      </w:r>
+    </w:p>
+    <w:p>
+      <w:pPr>
+        <w:pStyle w:val="Code"/>
+      </w:pPr>
+      <w:r>
+        <w:t xml:space="preserve">        android:layout_above="@id/MyButton" /&gt;</w:t>
+      </w:r>
+    </w:p>
+    <w:p>
+      <w:pPr>
+        <w:pStyle w:val="Code"/>
+      </w:pPr>
+      <w:r>
+        <w:t>&lt;/RelativeLayout&gt;</w:t>
+      </w:r>
+    </w:p>
+    <w:p>
+      <w:pPr>
+        <w:tabs>
+          <w:tab w:val="left" w:pos="853"/>
+        </w:tabs>
+      </w:pPr>
+      <w:r>
+        <w:rPr>
+          <w:rFonts w:hint="eastAsia"/>
+        </w:rPr>
+        <w:t>以下のように表示されます。</w:t>
+      </w:r>
+    </w:p>
+    <w:p>
+      <w:pPr>
+        <w:tabs>
+          <w:tab w:val="left" w:pos="853"/>
+        </w:tabs>
         <w:rPr>
           <w:rFonts w:hint="eastAsia"/>
         </w:rPr>
       </w:pPr>
       <w:bookmarkStart w:id="0" w:name="_GoBack"/>
+      <w:r>
+        <w:rPr>
+          <w:noProof/>
+        </w:rPr>
+        <w:drawing>
+          <wp:inline distT="0" distB="0" distL="0" distR="0" wp14:anchorId="021414E3" wp14:editId="0EA06128">
+            <wp:extent cx="2074090" cy="3464368"/>
+            <wp:effectExtent l="0" t="0" r="2540" b="3175"/>
+            <wp:docPr id="15" name="図 15"/>
+            <wp:cNvGraphicFramePr>
+              <a:graphicFrameLocks xmlns:a="http://schemas.openxmlformats.org/drawingml/2006/main" noChangeAspect="1"/>
+            </wp:cNvGraphicFramePr>
+            <a:graphic xmlns:a="http://schemas.openxmlformats.org/drawingml/2006/main">
+              <a:graphicData uri="http://schemas.openxmlformats.org/drawingml/2006/picture">
+                <pic:pic xmlns:pic="http://schemas.openxmlformats.org/drawingml/2006/picture">
+                  <pic:nvPicPr>
+                    <pic:cNvPr id="1" name=""/>
+                    <pic:cNvPicPr/>
+                  </pic:nvPicPr>
+                  <pic:blipFill>
+                    <a:blip r:embed="rId22"/>
+                    <a:stretch>
+                      <a:fillRect/>
+                    </a:stretch>
+                  </pic:blipFill>
+                  <pic:spPr>
+                    <a:xfrm>
+                      <a:off x="0" y="0"/>
+                      <a:ext cx="2079839" cy="3473971"/>
+                    </a:xfrm>
+                    <a:prstGeom prst="rect">
+                      <a:avLst/>
+                    </a:prstGeom>
+                  </pic:spPr>
+                </pic:pic>
+              </a:graphicData>
+            </a:graphic>
+          </wp:inline>
+        </w:drawing>
+      </w:r>
       <w:bookmarkEnd w:id="0"/>
     </w:p>
     <w:sectPr>
@@ -4105,9 +6195,9 @@
     </w:lvl>
   </w:abstractNum>
   <w:abstractNum w:abstractNumId="2" w15:restartNumberingAfterBreak="0">
-    <w:nsid w:val="369A0236"/>
+    <w:nsid w:val="34E50536"/>
     <w:multiLevelType w:val="hybridMultilevel"/>
-    <w:tmpl w:val="2286C02E"/>
+    <w:tmpl w:val="4830AECC"/>
     <w:lvl w:ilvl="0" w:tplc="04090001">
       <w:start w:val="1"/>
       <w:numFmt w:val="bullet"/>
@@ -4218,6 +6308,232 @@
     </w:lvl>
   </w:abstractNum>
   <w:abstractNum w:abstractNumId="3" w15:restartNumberingAfterBreak="0">
+    <w:nsid w:val="369A0236"/>
+    <w:multiLevelType w:val="hybridMultilevel"/>
+    <w:tmpl w:val="2286C02E"/>
+    <w:lvl w:ilvl="0" w:tplc="04090001">
+      <w:start w:val="1"/>
+      <w:numFmt w:val="bullet"/>
+      <w:lvlText w:val=""/>
+      <w:lvlJc w:val="left"/>
+      <w:pPr>
+        <w:ind w:left="420" w:hanging="420"/>
+      </w:pPr>
+      <w:rPr>
+        <w:rFonts w:ascii="Wingdings" w:hAnsi="Wingdings" w:hint="default"/>
+      </w:rPr>
+    </w:lvl>
+    <w:lvl w:ilvl="1" w:tplc="0409000B" w:tentative="1">
+      <w:start w:val="1"/>
+      <w:numFmt w:val="bullet"/>
+      <w:lvlText w:val=""/>
+      <w:lvlJc w:val="left"/>
+      <w:pPr>
+        <w:ind w:left="840" w:hanging="420"/>
+      </w:pPr>
+      <w:rPr>
+        <w:rFonts w:ascii="Wingdings" w:hAnsi="Wingdings" w:hint="default"/>
+      </w:rPr>
+    </w:lvl>
+    <w:lvl w:ilvl="2" w:tplc="0409000D" w:tentative="1">
+      <w:start w:val="1"/>
+      <w:numFmt w:val="bullet"/>
+      <w:lvlText w:val=""/>
+      <w:lvlJc w:val="left"/>
+      <w:pPr>
+        <w:ind w:left="1260" w:hanging="420"/>
+      </w:pPr>
+      <w:rPr>
+        <w:rFonts w:ascii="Wingdings" w:hAnsi="Wingdings" w:hint="default"/>
+      </w:rPr>
+    </w:lvl>
+    <w:lvl w:ilvl="3" w:tplc="04090001" w:tentative="1">
+      <w:start w:val="1"/>
+      <w:numFmt w:val="bullet"/>
+      <w:lvlText w:val=""/>
+      <w:lvlJc w:val="left"/>
+      <w:pPr>
+        <w:ind w:left="1680" w:hanging="420"/>
+      </w:pPr>
+      <w:rPr>
+        <w:rFonts w:ascii="Wingdings" w:hAnsi="Wingdings" w:hint="default"/>
+      </w:rPr>
+    </w:lvl>
+    <w:lvl w:ilvl="4" w:tplc="0409000B" w:tentative="1">
+      <w:start w:val="1"/>
+      <w:numFmt w:val="bullet"/>
+      <w:lvlText w:val=""/>
+      <w:lvlJc w:val="left"/>
+      <w:pPr>
+        <w:ind w:left="2100" w:hanging="420"/>
+      </w:pPr>
+      <w:rPr>
+        <w:rFonts w:ascii="Wingdings" w:hAnsi="Wingdings" w:hint="default"/>
+      </w:rPr>
+    </w:lvl>
+    <w:lvl w:ilvl="5" w:tplc="0409000D" w:tentative="1">
+      <w:start w:val="1"/>
+      <w:numFmt w:val="bullet"/>
+      <w:lvlText w:val=""/>
+      <w:lvlJc w:val="left"/>
+      <w:pPr>
+        <w:ind w:left="2520" w:hanging="420"/>
+      </w:pPr>
+      <w:rPr>
+        <w:rFonts w:ascii="Wingdings" w:hAnsi="Wingdings" w:hint="default"/>
+      </w:rPr>
+    </w:lvl>
+    <w:lvl w:ilvl="6" w:tplc="04090001" w:tentative="1">
+      <w:start w:val="1"/>
+      <w:numFmt w:val="bullet"/>
+      <w:lvlText w:val=""/>
+      <w:lvlJc w:val="left"/>
+      <w:pPr>
+        <w:ind w:left="2940" w:hanging="420"/>
+      </w:pPr>
+      <w:rPr>
+        <w:rFonts w:ascii="Wingdings" w:hAnsi="Wingdings" w:hint="default"/>
+      </w:rPr>
+    </w:lvl>
+    <w:lvl w:ilvl="7" w:tplc="0409000B" w:tentative="1">
+      <w:start w:val="1"/>
+      <w:numFmt w:val="bullet"/>
+      <w:lvlText w:val=""/>
+      <w:lvlJc w:val="left"/>
+      <w:pPr>
+        <w:ind w:left="3360" w:hanging="420"/>
+      </w:pPr>
+      <w:rPr>
+        <w:rFonts w:ascii="Wingdings" w:hAnsi="Wingdings" w:hint="default"/>
+      </w:rPr>
+    </w:lvl>
+    <w:lvl w:ilvl="8" w:tplc="0409000D" w:tentative="1">
+      <w:start w:val="1"/>
+      <w:numFmt w:val="bullet"/>
+      <w:lvlText w:val=""/>
+      <w:lvlJc w:val="left"/>
+      <w:pPr>
+        <w:ind w:left="3780" w:hanging="420"/>
+      </w:pPr>
+      <w:rPr>
+        <w:rFonts w:ascii="Wingdings" w:hAnsi="Wingdings" w:hint="default"/>
+      </w:rPr>
+    </w:lvl>
+  </w:abstractNum>
+  <w:abstractNum w:abstractNumId="4" w15:restartNumberingAfterBreak="0">
+    <w:nsid w:val="50976DDF"/>
+    <w:multiLevelType w:val="hybridMultilevel"/>
+    <w:tmpl w:val="80A00D40"/>
+    <w:lvl w:ilvl="0" w:tplc="04090001">
+      <w:start w:val="1"/>
+      <w:numFmt w:val="bullet"/>
+      <w:lvlText w:val=""/>
+      <w:lvlJc w:val="left"/>
+      <w:pPr>
+        <w:ind w:left="420" w:hanging="420"/>
+      </w:pPr>
+      <w:rPr>
+        <w:rFonts w:ascii="Wingdings" w:hAnsi="Wingdings" w:hint="default"/>
+      </w:rPr>
+    </w:lvl>
+    <w:lvl w:ilvl="1" w:tplc="0409000B" w:tentative="1">
+      <w:start w:val="1"/>
+      <w:numFmt w:val="bullet"/>
+      <w:lvlText w:val=""/>
+      <w:lvlJc w:val="left"/>
+      <w:pPr>
+        <w:ind w:left="840" w:hanging="420"/>
+      </w:pPr>
+      <w:rPr>
+        <w:rFonts w:ascii="Wingdings" w:hAnsi="Wingdings" w:hint="default"/>
+      </w:rPr>
+    </w:lvl>
+    <w:lvl w:ilvl="2" w:tplc="0409000D" w:tentative="1">
+      <w:start w:val="1"/>
+      <w:numFmt w:val="bullet"/>
+      <w:lvlText w:val=""/>
+      <w:lvlJc w:val="left"/>
+      <w:pPr>
+        <w:ind w:left="1260" w:hanging="420"/>
+      </w:pPr>
+      <w:rPr>
+        <w:rFonts w:ascii="Wingdings" w:hAnsi="Wingdings" w:hint="default"/>
+      </w:rPr>
+    </w:lvl>
+    <w:lvl w:ilvl="3" w:tplc="04090001" w:tentative="1">
+      <w:start w:val="1"/>
+      <w:numFmt w:val="bullet"/>
+      <w:lvlText w:val=""/>
+      <w:lvlJc w:val="left"/>
+      <w:pPr>
+        <w:ind w:left="1680" w:hanging="420"/>
+      </w:pPr>
+      <w:rPr>
+        <w:rFonts w:ascii="Wingdings" w:hAnsi="Wingdings" w:hint="default"/>
+      </w:rPr>
+    </w:lvl>
+    <w:lvl w:ilvl="4" w:tplc="0409000B" w:tentative="1">
+      <w:start w:val="1"/>
+      <w:numFmt w:val="bullet"/>
+      <w:lvlText w:val=""/>
+      <w:lvlJc w:val="left"/>
+      <w:pPr>
+        <w:ind w:left="2100" w:hanging="420"/>
+      </w:pPr>
+      <w:rPr>
+        <w:rFonts w:ascii="Wingdings" w:hAnsi="Wingdings" w:hint="default"/>
+      </w:rPr>
+    </w:lvl>
+    <w:lvl w:ilvl="5" w:tplc="0409000D" w:tentative="1">
+      <w:start w:val="1"/>
+      <w:numFmt w:val="bullet"/>
+      <w:lvlText w:val=""/>
+      <w:lvlJc w:val="left"/>
+      <w:pPr>
+        <w:ind w:left="2520" w:hanging="420"/>
+      </w:pPr>
+      <w:rPr>
+        <w:rFonts w:ascii="Wingdings" w:hAnsi="Wingdings" w:hint="default"/>
+      </w:rPr>
+    </w:lvl>
+    <w:lvl w:ilvl="6" w:tplc="04090001" w:tentative="1">
+      <w:start w:val="1"/>
+      <w:numFmt w:val="bullet"/>
+      <w:lvlText w:val=""/>
+      <w:lvlJc w:val="left"/>
+      <w:pPr>
+        <w:ind w:left="2940" w:hanging="420"/>
+      </w:pPr>
+      <w:rPr>
+        <w:rFonts w:ascii="Wingdings" w:hAnsi="Wingdings" w:hint="default"/>
+      </w:rPr>
+    </w:lvl>
+    <w:lvl w:ilvl="7" w:tplc="0409000B" w:tentative="1">
+      <w:start w:val="1"/>
+      <w:numFmt w:val="bullet"/>
+      <w:lvlText w:val=""/>
+      <w:lvlJc w:val="left"/>
+      <w:pPr>
+        <w:ind w:left="3360" w:hanging="420"/>
+      </w:pPr>
+      <w:rPr>
+        <w:rFonts w:ascii="Wingdings" w:hAnsi="Wingdings" w:hint="default"/>
+      </w:rPr>
+    </w:lvl>
+    <w:lvl w:ilvl="8" w:tplc="0409000D" w:tentative="1">
+      <w:start w:val="1"/>
+      <w:numFmt w:val="bullet"/>
+      <w:lvlText w:val=""/>
+      <w:lvlJc w:val="left"/>
+      <w:pPr>
+        <w:ind w:left="3780" w:hanging="420"/>
+      </w:pPr>
+      <w:rPr>
+        <w:rFonts w:ascii="Wingdings" w:hAnsi="Wingdings" w:hint="default"/>
+      </w:rPr>
+    </w:lvl>
+  </w:abstractNum>
+  <w:abstractNum w:abstractNumId="5" w15:restartNumberingAfterBreak="0">
     <w:nsid w:val="545E5851"/>
     <w:multiLevelType w:val="hybridMultilevel"/>
     <w:tmpl w:val="C3BA667C"/>
@@ -4337,10 +6653,16 @@
     <w:abstractNumId w:val="1"/>
   </w:num>
   <w:num w:numId="3">
+    <w:abstractNumId w:val="5"/>
+  </w:num>
+  <w:num w:numId="4">
     <w:abstractNumId w:val="3"/>
   </w:num>
-  <w:num w:numId="4">
+  <w:num w:numId="5">
     <w:abstractNumId w:val="2"/>
+  </w:num>
+  <w:num w:numId="6">
+    <w:abstractNumId w:val="4"/>
   </w:num>
 </w:numbering>
 </file>

</xml_diff>